<commit_message>
TP2 fin - vraiment la fin
</commit_message>
<xml_diff>
--- a/devoir 2/TP2_NassimDerras.docx
+++ b/devoir 2/TP2_NassimDerras.docx
@@ -107,20 +107,39 @@
     <w:p>
       <w:pPr>
         <w:pStyle w:val="Titre2"/>
-      </w:pPr>
-      <w:r>
-        <w:t>Ce devoir</w:t>
-      </w:r>
-      <w:r>
-        <w:t xml:space="preserve"> est sauvé dans le dossier </w:t>
-      </w:r>
-      <w:r>
         <w:rPr>
           <w:i/>
           <w:iCs/>
         </w:rPr>
+      </w:pPr>
+      <w:r>
+        <w:t>Ce devoir</w:t>
+      </w:r>
+      <w:r>
+        <w:t xml:space="preserve"> est sauvé dans le dossier </w:t>
+      </w:r>
+      <w:r>
+        <w:rPr>
+          <w:i/>
+          <w:iCs/>
+        </w:rPr>
         <w:t>devoir 2</w:t>
       </w:r>
+    </w:p>
+    <w:p>
+      <w:r>
+        <w:t xml:space="preserve">Nom : </w:t>
+      </w:r>
+      <w:hyperlink r:id="rId7" w:history="1">
+        <w:proofErr w:type="spellStart"/>
+        <w:r>
+          <w:rPr>
+            <w:rStyle w:val="Lienhypertexte"/>
+          </w:rPr>
+          <w:t>nassimodo</w:t>
+        </w:r>
+        <w:proofErr w:type="spellEnd"/>
+      </w:hyperlink>
     </w:p>
     <w:p>
       <w:pPr>
@@ -383,7 +402,7 @@
       <w:r>
         <w:t xml:space="preserve"> ont été enrichi grâce à la table fournie par </w:t>
       </w:r>
-      <w:hyperlink r:id="rId7" w:history="1">
+      <w:hyperlink r:id="rId8" w:history="1">
         <w:r>
           <w:rPr>
             <w:rStyle w:val="Lienhypertexte"/>
@@ -475,7 +494,7 @@
                     <pic:cNvPicPr/>
                   </pic:nvPicPr>
                   <pic:blipFill>
-                    <a:blip r:embed="rId8" cstate="print">
+                    <a:blip r:embed="rId9" cstate="print">
                       <a:extLst>
                         <a:ext uri="{28A0092B-C50C-407E-A947-70E740481C1C}">
                           <a14:useLocalDpi xmlns:a14="http://schemas.microsoft.com/office/drawing/2010/main" val="0"/>
@@ -539,7 +558,7 @@
                     <pic:cNvPicPr/>
                   </pic:nvPicPr>
                   <pic:blipFill>
-                    <a:blip r:embed="rId9" cstate="print">
+                    <a:blip r:embed="rId10" cstate="print">
                       <a:extLst>
                         <a:ext uri="{28A0092B-C50C-407E-A947-70E740481C1C}">
                           <a14:useLocalDpi xmlns:a14="http://schemas.microsoft.com/office/drawing/2010/main" val="0"/>
@@ -719,7 +738,7 @@
     <w:p/>
     <w:p/>
     <w:sectPr>
-      <w:footerReference w:type="default" r:id="rId10"/>
+      <w:footerReference w:type="default" r:id="rId11"/>
       <w:pgSz w:w="11907" w:h="16839" w:code="9"/>
       <w:pgMar w:top="720" w:right="1440" w:bottom="1800" w:left="1440" w:header="720" w:footer="720" w:gutter="0"/>
       <w:cols w:space="720"/>

</xml_diff>